<commit_message>
for Engineering Notebook Check - 1 submission
</commit_message>
<xml_diff>
--- a/Engineering Notebooks/Engineering Notebook Team 16 - Michael Yun.docx
+++ b/Engineering Notebooks/Engineering Notebook Team 16 - Michael Yun.docx
@@ -394,7 +394,7 @@
           <w:noProof/>
         </w:rPr>
         <w:drawing>
-          <wp:inline distT="0" distB="0" distL="0" distR="0" wp14:anchorId="05AD9A79" wp14:editId="6C40C81D">
+          <wp:inline distT="0" distB="0" distL="0" distR="0" wp14:anchorId="05AD9A79" wp14:editId="3656DF45">
             <wp:extent cx="2426970" cy="1820228"/>
             <wp:effectExtent l="0" t="0" r="0" b="8890"/>
             <wp:docPr id="1986868170" name="Picture 2" descr="A green light on a machine&#10;&#10;Description automatically generated"/>
@@ -440,7 +440,7 @@
           <w:noProof/>
         </w:rPr>
         <w:drawing>
-          <wp:inline distT="0" distB="0" distL="0" distR="0" wp14:anchorId="2F5D25D2" wp14:editId="09E9DFF1">
+          <wp:inline distT="0" distB="0" distL="0" distR="0" wp14:anchorId="2F5D25D2" wp14:editId="785D8226">
             <wp:extent cx="2411730" cy="1808798"/>
             <wp:effectExtent l="0" t="0" r="7620" b="1270"/>
             <wp:docPr id="380599720" name="Picture 3" descr="A close-up of a radio antenna&#10;&#10;Description automatically generated"/>
@@ -873,10 +873,7 @@
     </w:p>
     <w:p>
       <w:r>
-        <w:t xml:space="preserve">11/26/24 – </w:t>
-      </w:r>
-      <w:r>
-        <w:t xml:space="preserve">Heavily dedicated this class on finishing V2 of the SRS. My job was fixing all diagrams (use case, DFDs, context, </w:t>
+        <w:t xml:space="preserve">11/26/24 – Heavily dedicated this class on finishing V2 of the SRS. My job was fixing all diagrams (use case, DFDs, context, </w:t>
       </w:r>
       <w:proofErr w:type="spellStart"/>
       <w:r>
@@ -889,18 +886,12 @@
     </w:p>
     <w:p>
       <w:r>
-        <w:t xml:space="preserve">11/28/24 – </w:t>
-      </w:r>
-      <w:r>
-        <w:t>No class</w:t>
-      </w:r>
-    </w:p>
-    <w:p>
-      <w:r>
-        <w:t xml:space="preserve">12/3/24 – </w:t>
-      </w:r>
-      <w:r>
-        <w:t xml:space="preserve">No coding, just working on deliverables. I worked on the presentation, recording the </w:t>
+        <w:t>11/28/24 – No class</w:t>
+      </w:r>
+    </w:p>
+    <w:p>
+      <w:r>
+        <w:t xml:space="preserve">12/3/24 – No coding, just working on deliverables. I worked on the presentation, recording the </w:t>
       </w:r>
       <w:proofErr w:type="gramStart"/>
       <w:r>
@@ -911,6 +902,131 @@
         <w:t xml:space="preserve"> video while Isacc and Cannon worked on the test plan.</w:t>
       </w:r>
     </w:p>
+    <w:p/>
+    <w:p>
+      <w:r>
+        <w:t>1/9/2025 – No work done on the project except for setting up sprint 1. Met in ICI 101 and discussed future work for this semester</w:t>
+      </w:r>
+    </w:p>
+    <w:p>
+      <w:r>
+        <w:t>1/14/2025 – I conducted research on incursions, Sadeed and Isacc researched different plugins we can use, and Cannon worked on documentation for our SRS final version. We got stationary objects in place and now will be focusing on getting them moving</w:t>
+      </w:r>
+    </w:p>
+    <w:p>
+      <w:r>
+        <w:t>RESEARCHED WHAT CONSTITUTES ‘INCURSION’</w:t>
+      </w:r>
+    </w:p>
+    <w:p>
+      <w:r>
+        <w:t xml:space="preserve">1/21/2025 – We met with students from the French Air Force Academy this day. We were giving a demonstration of our flight simulator. We also planned out our next sprint and </w:t>
+      </w:r>
+      <w:proofErr w:type="gramStart"/>
+      <w:r>
+        <w:t>looked into</w:t>
+      </w:r>
+      <w:proofErr w:type="gramEnd"/>
+      <w:r>
+        <w:t xml:space="preserve"> pathing for our runways</w:t>
+      </w:r>
+    </w:p>
+    <w:p>
+      <w:r>
+        <w:t>1/28/2025 – We installed the RAAS plugin, making our sim more realistic. This is a real system used by pilots to prevent runway incursions</w:t>
+      </w:r>
+    </w:p>
+    <w:p>
+      <w:r>
+        <w:lastRenderedPageBreak/>
+        <w:t>1/30/2025 – We are looking into plugins that allow us to better control the AI planes. This will allow us to eventually simulate incursion scenarios</w:t>
+      </w:r>
+    </w:p>
+    <w:p>
+      <w:r>
+        <w:t xml:space="preserve">2/4/2025 – Plugin research </w:t>
+      </w:r>
+      <w:proofErr w:type="gramStart"/>
+      <w:r>
+        <w:t>continued,</w:t>
+      </w:r>
+      <w:proofErr w:type="gramEnd"/>
+      <w:r>
+        <w:t xml:space="preserve"> SRS edited with diagrams</w:t>
+      </w:r>
+    </w:p>
+    <w:p>
+      <w:r>
+        <w:t>2/6/2025 – Plugin research continued, found location in plugin code that controls AI aircraft location X, Y, Z</w:t>
+      </w:r>
+    </w:p>
+    <w:p>
+      <w:r>
+        <w:t xml:space="preserve">2/11/2025 – Working on plugin still, also adjusting engineering notebook and peer </w:t>
+      </w:r>
+      <w:proofErr w:type="gramStart"/>
+      <w:r>
+        <w:t>feedbacks</w:t>
+      </w:r>
+      <w:proofErr w:type="gramEnd"/>
+    </w:p>
+    <w:p>
+      <w:r>
+        <w:t>2/13/2025 – Sadeed and I worked on installing visual studio to start building plugins. We are facing lots of issues and continuing to try to debug. Cannon is commenting on future revisions for the SDD and Isacc is continuing to research spawning objects</w:t>
+      </w:r>
+    </w:p>
+    <w:p>
+      <w:r>
+        <w:t xml:space="preserve">2/18/2025 – Today Sadeed and I tried to work on the </w:t>
+      </w:r>
+      <w:proofErr w:type="spellStart"/>
+      <w:r>
+        <w:t>lua</w:t>
+      </w:r>
+      <w:proofErr w:type="spellEnd"/>
+      <w:r>
+        <w:t xml:space="preserve"> scripts, we could not figure it </w:t>
+      </w:r>
+      <w:proofErr w:type="gramStart"/>
+      <w:r>
+        <w:t>out</w:t>
+      </w:r>
+      <w:proofErr w:type="gramEnd"/>
+      <w:r>
+        <w:t xml:space="preserve"> so we took a break. Isacc is currently working on </w:t>
+      </w:r>
+      <w:proofErr w:type="spellStart"/>
+      <w:r>
+        <w:t>instlling</w:t>
+      </w:r>
+      <w:proofErr w:type="spellEnd"/>
+      <w:r>
+        <w:t xml:space="preserve"> the python plugin that we are going to </w:t>
+      </w:r>
+      <w:proofErr w:type="gramStart"/>
+      <w:r>
+        <w:t>edit</w:t>
+      </w:r>
+      <w:proofErr w:type="gramEnd"/>
+      <w:r>
+        <w:t xml:space="preserve"> and Cannon is working on the SDD.</w:t>
+      </w:r>
+    </w:p>
+    <w:p>
+      <w:r>
+        <w:t xml:space="preserve">2/20/2025 – Today Sadeed and Isacc mainly worked on </w:t>
+      </w:r>
+      <w:proofErr w:type="spellStart"/>
+      <w:r>
+        <w:t>spawing</w:t>
+      </w:r>
+      <w:proofErr w:type="spellEnd"/>
+      <w:r>
+        <w:t xml:space="preserve"> a dynamic object. Thomas provided us with a plugin that helps spawn an object in, and now we’re working on getting it to work correctly. Cannon worked on the SDD while I worked on fixing our sprints to submit agile check 1.</w:t>
+      </w:r>
+    </w:p>
+    <w:p/>
+    <w:p/>
     <w:p/>
     <w:sectPr>
       <w:pgSz w:w="12240" w:h="15840"/>
@@ -2400,12 +2516,11 @@
 </file>
 
 <file path=customXml/item1.xml><?xml version="1.0" encoding="utf-8"?>
-<?mso-contentType ?>
-<FormTemplates xmlns="http://schemas.microsoft.com/sharepoint/v3/contenttype/forms">
-  <Display>DocumentLibraryForm</Display>
-  <Edit>DocumentLibraryForm</Edit>
-  <New>DocumentLibraryForm</New>
-</FormTemplates>
+<p:properties xmlns:p="http://schemas.microsoft.com/office/2006/metadata/properties" xmlns:xsi="http://www.w3.org/2001/XMLSchema-instance" xmlns:pc="http://schemas.microsoft.com/office/infopath/2007/PartnerControls">
+  <documentManagement>
+    <_activity xmlns="dbf6c29c-1acf-4747-b480-64ad3e7c3a24" xsi:nil="true"/>
+  </documentManagement>
+</p:properties>
 </file>
 
 <file path=customXml/item2.xml><?xml version="1.0" encoding="utf-8"?>
@@ -2648,17 +2763,20 @@
 </file>
 
 <file path=customXml/item3.xml><?xml version="1.0" encoding="utf-8"?>
-<p:properties xmlns:p="http://schemas.microsoft.com/office/2006/metadata/properties" xmlns:xsi="http://www.w3.org/2001/XMLSchema-instance" xmlns:pc="http://schemas.microsoft.com/office/infopath/2007/PartnerControls">
-  <documentManagement>
-    <_activity xmlns="dbf6c29c-1acf-4747-b480-64ad3e7c3a24" xsi:nil="true"/>
-  </documentManagement>
-</p:properties>
+<?mso-contentType ?>
+<FormTemplates xmlns="http://schemas.microsoft.com/sharepoint/v3/contenttype/forms">
+  <Display>DocumentLibraryForm</Display>
+  <Edit>DocumentLibraryForm</Edit>
+  <New>DocumentLibraryForm</New>
+</FormTemplates>
 </file>
 
 <file path=customXml/itemProps1.xml><?xml version="1.0" encoding="utf-8"?>
-<ds:datastoreItem xmlns:ds="http://schemas.openxmlformats.org/officeDocument/2006/customXml" ds:itemID="{41156C1C-0A79-4CC4-BAF9-6522209DDE6F}">
+<ds:datastoreItem xmlns:ds="http://schemas.openxmlformats.org/officeDocument/2006/customXml" ds:itemID="{1A1862E0-5049-4659-8CA7-A399D7B32CA6}">
   <ds:schemaRefs>
-    <ds:schemaRef ds:uri="http://schemas.microsoft.com/sharepoint/v3/contenttype/forms"/>
+    <ds:schemaRef ds:uri="http://schemas.microsoft.com/office/2006/metadata/properties"/>
+    <ds:schemaRef ds:uri="http://schemas.microsoft.com/office/infopath/2007/PartnerControls"/>
+    <ds:schemaRef ds:uri="dbf6c29c-1acf-4747-b480-64ad3e7c3a24"/>
   </ds:schemaRefs>
 </ds:datastoreItem>
 </file>
@@ -2683,11 +2801,9 @@
 </file>
 
 <file path=customXml/itemProps3.xml><?xml version="1.0" encoding="utf-8"?>
-<ds:datastoreItem xmlns:ds="http://schemas.openxmlformats.org/officeDocument/2006/customXml" ds:itemID="{1A1862E0-5049-4659-8CA7-A399D7B32CA6}">
+<ds:datastoreItem xmlns:ds="http://schemas.openxmlformats.org/officeDocument/2006/customXml" ds:itemID="{41156C1C-0A79-4CC4-BAF9-6522209DDE6F}">
   <ds:schemaRefs>
-    <ds:schemaRef ds:uri="http://schemas.microsoft.com/office/2006/metadata/properties"/>
-    <ds:schemaRef ds:uri="http://schemas.microsoft.com/office/infopath/2007/PartnerControls"/>
-    <ds:schemaRef ds:uri="dbf6c29c-1acf-4747-b480-64ad3e7c3a24"/>
+    <ds:schemaRef ds:uri="http://schemas.microsoft.com/sharepoint/v3/contenttype/forms"/>
   </ds:schemaRefs>
 </ds:datastoreItem>
 </file>
</xml_diff>